<commit_message>
Bug do resquicio resolvido
</commit_message>
<xml_diff>
--- a/Artefatos/DocumentoRequisitos.docx
+++ b/Artefatos/DocumentoRequisitos.docx
@@ -2661,7 +2661,7 @@
               <w:sz w:val="20"/>
               <w:szCs w:val="20"/>
             </w:rPr>
-            <w:t>Cadastro</w:t>
+            <w:t>Análise da Atenuação</w:t>
           </w:r>
           <w:r>
             <w:rPr>
@@ -2929,14 +2929,6 @@
               <w:szCs w:val="20"/>
             </w:rPr>
             <w:tab/>
-          </w:r>
-          <w:r>
-            <w:rPr>
-              <w:b/>
-              <w:smallCaps/>
-              <w:sz w:val="20"/>
-              <w:szCs w:val="20"/>
-            </w:rPr>
             <w:t xml:space="preserve">     </w:t>
           </w:r>
           <w:r>
@@ -3250,14 +3242,6 @@
               <w:szCs w:val="20"/>
             </w:rPr>
             <w:tab/>
-          </w:r>
-          <w:r>
-            <w:rPr>
-              <w:b/>
-              <w:smallCaps/>
-              <w:sz w:val="20"/>
-              <w:szCs w:val="20"/>
-            </w:rPr>
             <w:t xml:space="preserve">  </w:t>
           </w:r>
           <w:r>
@@ -3278,16 +3262,7 @@
               <w:sz w:val="20"/>
               <w:szCs w:val="20"/>
             </w:rPr>
-            <w:t xml:space="preserve">  </w:t>
-          </w:r>
-          <w:r>
-            <w:rPr>
-              <w:b/>
-              <w:smallCaps/>
-              <w:sz w:val="20"/>
-              <w:szCs w:val="20"/>
-            </w:rPr>
-            <w:t xml:space="preserve"> </w:t>
+            <w:t xml:space="preserve">   </w:t>
           </w:r>
           <w:r>
             <w:fldChar w:fldCharType="end"/>
@@ -3528,13 +3503,7 @@
         <w:rPr>
           <w:color w:val="000000"/>
         </w:rPr>
-        <w:t>: especifica t</w:t>
-      </w:r>
-      <w:r>
-        <w:rPr>
-          <w:color w:val="000000"/>
-        </w:rPr>
-        <w:t>odos os requisitos não funcionais do sistema, divididos em requisitos de usabilidade, confiabilidade, desempenho, segurança, distribuição, adequação a padrões e requisitos de hardware e software.</w:t>
+        <w:t>: especifica todos os requisitos não funcionais do sistema, divididos em requisitos de usabilidade, confiabilidade, desempenho, segurança, distribuição, adequação a padrões e requisitos de hardware e software.</w:t>
       </w:r>
     </w:p>
     <w:p>
@@ -3570,13 +3539,7 @@
         <w:rPr>
           <w:color w:val="000000"/>
         </w:rPr>
-        <w:t>apresenta referências para outros doc</w:t>
-      </w:r>
-      <w:r>
-        <w:rPr>
-          <w:color w:val="000000"/>
-        </w:rPr>
-        <w:t>umentos utilizados para a confecção deste documento.</w:t>
+        <w:t>apresenta referências para outros documentos utilizados para a confecção deste documento.</w:t>
       </w:r>
     </w:p>
     <w:p>
@@ -3679,13 +3642,7 @@
         <w:rPr>
           <w:i/>
         </w:rPr>
-        <w:t>nome da subseção. identificador do requisi</w:t>
-      </w:r>
-      <w:r>
-        <w:rPr>
-          <w:i/>
-        </w:rPr>
-        <w:t>to</w:t>
+        <w:t>nome da subseção. identificador do requisito</w:t>
       </w:r>
       <w:r>
         <w:t>]</w:t>
@@ -3763,13 +3720,7 @@
         <w:rPr>
           <w:color w:val="000000"/>
         </w:rPr>
-        <w:t xml:space="preserve"> é o requisito sem o qual o sistema não entra em</w:t>
-      </w:r>
-      <w:r>
-        <w:rPr>
-          <w:color w:val="000000"/>
-        </w:rPr>
-        <w:t xml:space="preserve"> funcionamento. Requisitos essenciais são requisitos imprescindíveis, que têm que ser implementados impreterivelmente.</w:t>
+        <w:t xml:space="preserve"> é o requisito sem o qual o sistema não entra em funcionamento. Requisitos essenciais são requisitos imprescindíveis, que têm que ser implementados impreterivelmente.</w:t>
       </w:r>
     </w:p>
     <w:p>
@@ -3803,13 +3754,7 @@
         <w:rPr>
           <w:color w:val="000000"/>
         </w:rPr>
-        <w:t xml:space="preserve"> é o requisito sem o qual o sistema entra em funcionamento, mas de forma não satisfatória. Requisitos importantes devem ser imp</w:t>
-      </w:r>
-      <w:r>
-        <w:rPr>
-          <w:color w:val="000000"/>
-        </w:rPr>
-        <w:t>lementados, mas, se não forem, o sistema poderá ser implantado e usado mesmo assim.</w:t>
+        <w:t xml:space="preserve"> é o requisito sem o qual o sistema entra em funcionamento, mas de forma não satisfatória. Requisitos importantes devem ser implementados, mas, se não forem, o sistema poderá ser implantado e usado mesmo assim.</w:t>
       </w:r>
     </w:p>
     <w:p>
@@ -3845,13 +3790,7 @@
         <w:rPr>
           <w:color w:val="000000"/>
         </w:rPr>
-        <w:t xml:space="preserve"> é o requisito que não compromete as funcionalidades básicas do sistema, isto é, o sistema pode funcionar de forma satisfatória sem ele. Requisitos desejáveis pode</w:t>
-      </w:r>
-      <w:r>
-        <w:rPr>
-          <w:color w:val="000000"/>
-        </w:rPr>
-        <w:t>m ser deixados para versões posteriores do sistema, caso não haja tempo hábil para implementá-los na versão que está sendo especificada.</w:t>
+        <w:t xml:space="preserve"> é o requisito que não compromete as funcionalidades básicas do sistema, isto é, o sistema pode funcionar de forma satisfatória sem ele. Requisitos desejáveis podem ser deixados para versões posteriores do sistema, caso não haja tempo hábil para implementá-los na versão que está sendo especificada.</w:t>
       </w:r>
     </w:p>
     <w:p>
@@ -4097,15 +4036,7 @@
           <w:b/>
           <w:color w:val="000000"/>
         </w:rPr>
-        <w:t xml:space="preserve"> [RF001</w:t>
-      </w:r>
-      <w:r>
-        <w:rPr>
-          <w:rFonts w:ascii="Arial" w:eastAsia="Arial" w:hAnsi="Arial" w:cs="Arial"/>
-          <w:b/>
-          <w:color w:val="000000"/>
-        </w:rPr>
-        <w:t xml:space="preserve">] </w:t>
+        <w:t xml:space="preserve"> [RF001] </w:t>
       </w:r>
       <w:r>
         <w:rPr>
@@ -4843,13 +4774,7 @@
         <w:rPr>
           <w:color w:val="000000"/>
         </w:rPr>
-        <w:t>O sistema terá uma interface amig</w:t>
-      </w:r>
-      <w:r>
-        <w:rPr>
-          <w:color w:val="000000"/>
-        </w:rPr>
-        <w:t xml:space="preserve">ável ao usuário primário sem se tornar cansativa aos usuários mais experientes. </w:t>
+        <w:t xml:space="preserve">O sistema terá uma interface amigável ao usuário primário sem se tornar cansativa aos usuários mais experientes. </w:t>
       </w:r>
     </w:p>
     <w:tbl>
@@ -5208,10 +5133,7 @@
       </w:r>
       <w:proofErr w:type="spellEnd"/>
       <w:r>
-        <w:t xml:space="preserve"> e flexibilidade, deve ser adotar como linguagem principal de desenvolvimento Java seguindo cuidadosamente as técnicas de orientação a objetos. Entretanto, outras linguagens também poderão se</w:t>
-      </w:r>
-      <w:r>
-        <w:t xml:space="preserve">r usadas quando indicações técnicas recomendem. </w:t>
+        <w:t xml:space="preserve"> e flexibilidade, deve ser adotar como linguagem principal de desenvolvimento Java seguindo cuidadosamente as técnicas de orientação a objetos. Entretanto, outras linguagens também poderão ser usadas quando indicações técnicas recomendem. </w:t>
       </w:r>
     </w:p>
     <w:p>
@@ -5657,13 +5579,7 @@
         <w:rPr>
           <w:color w:val="000000"/>
         </w:rPr>
-        <w:t>Página da disciplina Metodologia e Desenvolvimento de</w:t>
-      </w:r>
-      <w:r>
-        <w:rPr>
-          <w:color w:val="000000"/>
-        </w:rPr>
-        <w:t xml:space="preserve"> Software </w:t>
+        <w:t xml:space="preserve">Página da disciplina Metodologia e Desenvolvimento de Software </w:t>
       </w:r>
       <w:hyperlink r:id="rId17">
         <w:r>
@@ -5761,13 +5677,7 @@
         <w:rPr>
           <w:color w:val="000000"/>
         </w:rPr>
-        <w:t>Página do projeto de instanciação de ambientes de desenvolvimento d</w:t>
-      </w:r>
-      <w:r>
-        <w:rPr>
-          <w:color w:val="000000"/>
-        </w:rPr>
-        <w:t xml:space="preserve">e software convencionais e orientados a domínios (visitada em 18/01/2001)  </w:t>
+        <w:t xml:space="preserve">Página do projeto de instanciação de ambientes de desenvolvimento de software convencionais e orientados a domínios (visitada em 18/01/2001)  </w:t>
       </w:r>
       <w:hyperlink r:id="rId19">
         <w:r>
@@ -6395,15 +6305,7 @@
         <w:sz w:val="20"/>
         <w:szCs w:val="20"/>
       </w:rPr>
-      <w:t xml:space="preserve"> </w:t>
-    </w:r>
-    <w:r>
-      <w:rPr>
-        <w:rFonts w:ascii="Arial" w:eastAsia="Arial" w:hAnsi="Arial" w:cs="Arial"/>
-        <w:sz w:val="20"/>
-        <w:szCs w:val="20"/>
-      </w:rPr>
-      <w:t xml:space="preserve"> –</w:t>
+      <w:t xml:space="preserve">  –</w:t>
     </w:r>
     <w:proofErr w:type="gramEnd"/>
     <w:r>
@@ -6412,39 +6314,7 @@
         <w:sz w:val="20"/>
         <w:szCs w:val="20"/>
       </w:rPr>
-      <w:t xml:space="preserve"> Trabalho de </w:t>
-    </w:r>
-    <w:r>
-      <w:rPr>
-        <w:rFonts w:ascii="Arial" w:eastAsia="Arial" w:hAnsi="Arial" w:cs="Arial"/>
-        <w:sz w:val="20"/>
-        <w:szCs w:val="20"/>
-      </w:rPr>
-      <w:t>Engenharia de Software</w:t>
-    </w:r>
-    <w:r>
-      <w:rPr>
-        <w:rFonts w:ascii="Arial" w:eastAsia="Arial" w:hAnsi="Arial" w:cs="Arial"/>
-        <w:sz w:val="20"/>
-        <w:szCs w:val="20"/>
-      </w:rPr>
-      <w:t xml:space="preserve"> 20</w:t>
-    </w:r>
-    <w:r>
-      <w:rPr>
-        <w:rFonts w:ascii="Arial" w:eastAsia="Arial" w:hAnsi="Arial" w:cs="Arial"/>
-        <w:sz w:val="20"/>
-        <w:szCs w:val="20"/>
-      </w:rPr>
-      <w:t>19</w:t>
-    </w:r>
-    <w:r>
-      <w:rPr>
-        <w:rFonts w:ascii="Arial" w:eastAsia="Arial" w:hAnsi="Arial" w:cs="Arial"/>
-        <w:sz w:val="20"/>
-        <w:szCs w:val="20"/>
-      </w:rPr>
-      <w:t>.2</w:t>
+      <w:t xml:space="preserve"> Trabalho de Engenharia de Software 2019.2</w:t>
     </w:r>
   </w:p>
   <w:p>
@@ -6507,15 +6377,7 @@
         <w:sz w:val="20"/>
         <w:szCs w:val="20"/>
       </w:rPr>
-      <w:t>Orientador:</w:t>
-    </w:r>
-    <w:r>
-      <w:rPr>
-        <w:rFonts w:ascii="Arial" w:eastAsia="Arial" w:hAnsi="Arial" w:cs="Arial"/>
-        <w:sz w:val="20"/>
-        <w:szCs w:val="20"/>
-      </w:rPr>
-      <w:t>Straus</w:t>
+      <w:t>Orientador:Straus</w:t>
     </w:r>
     <w:proofErr w:type="spellEnd"/>
     <w:r>
@@ -8034,7 +7896,6 @@
       <w:noProof/>
       <w:sz w:val="20"/>
       <w:szCs w:val="20"/>
-      <w:lang/>
     </w:rPr>
   </w:style>
   <w:style w:type="paragraph" w:styleId="Sumrio2">
@@ -8095,7 +7956,6 @@
       <w:b/>
       <w:noProof/>
       <w:position w:val="-1"/>
-      <w:lang/>
     </w:rPr>
   </w:style>
   <w:style w:type="paragraph" w:styleId="Corpodetexto3">
@@ -8237,9 +8097,7 @@
       <w:tblStyleRowBandSize w:val="1"/>
       <w:tblStyleColBandSize w:val="1"/>
       <w:tblCellMar>
-        <w:top w:w="0" w:type="dxa"/>
         <w:left w:w="108" w:type="dxa"/>
-        <w:bottom w:w="0" w:type="dxa"/>
         <w:right w:w="108" w:type="dxa"/>
       </w:tblCellMar>
     </w:tblPr>
@@ -8250,9 +8108,7 @@
       <w:tblStyleRowBandSize w:val="1"/>
       <w:tblStyleColBandSize w:val="1"/>
       <w:tblCellMar>
-        <w:top w:w="0" w:type="dxa"/>
         <w:left w:w="108" w:type="dxa"/>
-        <w:bottom w:w="0" w:type="dxa"/>
         <w:right w:w="108" w:type="dxa"/>
       </w:tblCellMar>
     </w:tblPr>
@@ -8263,9 +8119,7 @@
       <w:tblStyleRowBandSize w:val="1"/>
       <w:tblStyleColBandSize w:val="1"/>
       <w:tblCellMar>
-        <w:top w:w="0" w:type="dxa"/>
         <w:left w:w="108" w:type="dxa"/>
-        <w:bottom w:w="0" w:type="dxa"/>
         <w:right w:w="108" w:type="dxa"/>
       </w:tblCellMar>
     </w:tblPr>
@@ -8276,9 +8130,7 @@
       <w:tblStyleRowBandSize w:val="1"/>
       <w:tblStyleColBandSize w:val="1"/>
       <w:tblCellMar>
-        <w:top w:w="0" w:type="dxa"/>
         <w:left w:w="108" w:type="dxa"/>
-        <w:bottom w:w="0" w:type="dxa"/>
         <w:right w:w="108" w:type="dxa"/>
       </w:tblCellMar>
     </w:tblPr>
@@ -8289,9 +8141,7 @@
       <w:tblStyleRowBandSize w:val="1"/>
       <w:tblStyleColBandSize w:val="1"/>
       <w:tblCellMar>
-        <w:top w:w="0" w:type="dxa"/>
         <w:left w:w="108" w:type="dxa"/>
-        <w:bottom w:w="0" w:type="dxa"/>
         <w:right w:w="108" w:type="dxa"/>
       </w:tblCellMar>
     </w:tblPr>
@@ -8302,9 +8152,7 @@
       <w:tblStyleRowBandSize w:val="1"/>
       <w:tblStyleColBandSize w:val="1"/>
       <w:tblCellMar>
-        <w:top w:w="0" w:type="dxa"/>
         <w:left w:w="108" w:type="dxa"/>
-        <w:bottom w:w="0" w:type="dxa"/>
         <w:right w:w="108" w:type="dxa"/>
       </w:tblCellMar>
     </w:tblPr>
@@ -8315,9 +8163,7 @@
       <w:tblStyleRowBandSize w:val="1"/>
       <w:tblStyleColBandSize w:val="1"/>
       <w:tblCellMar>
-        <w:top w:w="0" w:type="dxa"/>
         <w:left w:w="108" w:type="dxa"/>
-        <w:bottom w:w="0" w:type="dxa"/>
         <w:right w:w="108" w:type="dxa"/>
       </w:tblCellMar>
     </w:tblPr>
@@ -8328,9 +8174,7 @@
       <w:tblStyleRowBandSize w:val="1"/>
       <w:tblStyleColBandSize w:val="1"/>
       <w:tblCellMar>
-        <w:top w:w="0" w:type="dxa"/>
         <w:left w:w="108" w:type="dxa"/>
-        <w:bottom w:w="0" w:type="dxa"/>
         <w:right w:w="108" w:type="dxa"/>
       </w:tblCellMar>
     </w:tblPr>
@@ -8341,9 +8185,7 @@
       <w:tblStyleRowBandSize w:val="1"/>
       <w:tblStyleColBandSize w:val="1"/>
       <w:tblCellMar>
-        <w:top w:w="0" w:type="dxa"/>
         <w:left w:w="108" w:type="dxa"/>
-        <w:bottom w:w="0" w:type="dxa"/>
         <w:right w:w="108" w:type="dxa"/>
       </w:tblCellMar>
     </w:tblPr>
@@ -8354,9 +8196,7 @@
       <w:tblStyleRowBandSize w:val="1"/>
       <w:tblStyleColBandSize w:val="1"/>
       <w:tblCellMar>
-        <w:top w:w="0" w:type="dxa"/>
         <w:left w:w="108" w:type="dxa"/>
-        <w:bottom w:w="0" w:type="dxa"/>
         <w:right w:w="108" w:type="dxa"/>
       </w:tblCellMar>
     </w:tblPr>
@@ -8367,9 +8207,7 @@
       <w:tblStyleRowBandSize w:val="1"/>
       <w:tblStyleColBandSize w:val="1"/>
       <w:tblCellMar>
-        <w:top w:w="0" w:type="dxa"/>
         <w:left w:w="108" w:type="dxa"/>
-        <w:bottom w:w="0" w:type="dxa"/>
         <w:right w:w="108" w:type="dxa"/>
       </w:tblCellMar>
     </w:tblPr>
@@ -8380,9 +8218,7 @@
       <w:tblStyleRowBandSize w:val="1"/>
       <w:tblStyleColBandSize w:val="1"/>
       <w:tblCellMar>
-        <w:top w:w="0" w:type="dxa"/>
         <w:left w:w="108" w:type="dxa"/>
-        <w:bottom w:w="0" w:type="dxa"/>
         <w:right w:w="108" w:type="dxa"/>
       </w:tblCellMar>
     </w:tblPr>
@@ -8393,9 +8229,7 @@
       <w:tblStyleRowBandSize w:val="1"/>
       <w:tblStyleColBandSize w:val="1"/>
       <w:tblCellMar>
-        <w:top w:w="0" w:type="dxa"/>
         <w:left w:w="108" w:type="dxa"/>
-        <w:bottom w:w="0" w:type="dxa"/>
         <w:right w:w="108" w:type="dxa"/>
       </w:tblCellMar>
     </w:tblPr>
@@ -8406,9 +8240,7 @@
       <w:tblStyleRowBandSize w:val="1"/>
       <w:tblStyleColBandSize w:val="1"/>
       <w:tblCellMar>
-        <w:top w:w="0" w:type="dxa"/>
         <w:left w:w="108" w:type="dxa"/>
-        <w:bottom w:w="0" w:type="dxa"/>
         <w:right w:w="108" w:type="dxa"/>
       </w:tblCellMar>
     </w:tblPr>
@@ -8419,9 +8251,7 @@
       <w:tblStyleRowBandSize w:val="1"/>
       <w:tblStyleColBandSize w:val="1"/>
       <w:tblCellMar>
-        <w:top w:w="0" w:type="dxa"/>
         <w:left w:w="108" w:type="dxa"/>
-        <w:bottom w:w="0" w:type="dxa"/>
         <w:right w:w="108" w:type="dxa"/>
       </w:tblCellMar>
     </w:tblPr>

</xml_diff>